<commit_message>
Complete report and powerpoint files
</commit_message>
<xml_diff>
--- a/Report.docx
+++ b/Report.docx
@@ -4,82 +4,450 @@
   <w:body>
     <w:p>
       <w:pPr>
+        <w:spacing w:line="480" w:lineRule="auto"/>
         <w:jc w:val="center"/>
         <w:rPr>
           <w:b/>
           <w:bCs/>
+          <w:sz w:val="24"/>
+          <w:szCs w:val="24"/>
+          <w:u w:val="single"/>
+        </w:rPr>
+      </w:pPr>
+      <w:r>
+        <w:rPr>
+          <w:b/>
+          <w:bCs/>
+          <w:sz w:val="24"/>
+          <w:szCs w:val="24"/>
+          <w:u w:val="single"/>
+        </w:rPr>
+        <w:t>REPORT ON EDA CONDUCTED ON US SHOOTING</w:t>
+      </w:r>
+    </w:p>
+    <w:p>
+      <w:pPr>
+        <w:spacing w:line="480" w:lineRule="auto"/>
+        <w:rPr>
+          <w:sz w:val="24"/>
+          <w:szCs w:val="24"/>
+          <w:lang w:val="en-US"/>
+        </w:rPr>
+      </w:pPr>
+      <w:r>
+        <w:rPr>
+          <w:sz w:val="24"/>
+          <w:szCs w:val="24"/>
+        </w:rPr>
+        <w:t xml:space="preserve">From the exploratory data analysis performed by group 7 on the US police shooting, </w:t>
+      </w:r>
+      <w:r>
+        <w:rPr>
+          <w:sz w:val="24"/>
+          <w:szCs w:val="24"/>
+        </w:rPr>
+        <w:t>below were our observation</w:t>
+      </w:r>
+      <w:r>
+        <w:rPr>
+          <w:sz w:val="24"/>
+          <w:szCs w:val="24"/>
+          <w:lang w:val="en-US"/>
+        </w:rPr>
+        <w:t>.</w:t>
+      </w:r>
+    </w:p>
+    <w:p>
+      <w:pPr>
+        <w:spacing w:line="480" w:lineRule="auto"/>
+        <w:rPr>
+          <w:sz w:val="24"/>
+          <w:szCs w:val="24"/>
+        </w:rPr>
+      </w:pPr>
+      <w:r>
+        <w:rPr>
+          <w:sz w:val="24"/>
+          <w:szCs w:val="24"/>
+        </w:rPr>
+        <w:t>Based on the race of the survey, we can infer that all the races in US experienced the killing, although some races recorded fewer killings.</w:t>
+      </w:r>
+    </w:p>
+    <w:p>
+      <w:pPr>
+        <w:spacing w:line="480" w:lineRule="auto"/>
+        <w:rPr>
+          <w:sz w:val="24"/>
+          <w:szCs w:val="24"/>
+        </w:rPr>
+      </w:pPr>
+      <w:r>
+        <w:rPr>
+          <w:sz w:val="24"/>
+          <w:szCs w:val="24"/>
+        </w:rPr>
+        <w:t>T</w:t>
+      </w:r>
+      <w:r>
+        <w:rPr>
+          <w:sz w:val="24"/>
+          <w:szCs w:val="24"/>
+        </w:rPr>
+        <w:t xml:space="preserve">he shooting </w:t>
+      </w:r>
+      <w:r>
+        <w:rPr>
+          <w:sz w:val="24"/>
+          <w:szCs w:val="24"/>
+        </w:rPr>
+        <w:t>consists 50.58% of whites and 49.42% of other races</w:t>
+      </w:r>
+      <w:r>
+        <w:rPr>
+          <w:sz w:val="24"/>
+          <w:szCs w:val="24"/>
+        </w:rPr>
+        <w:t xml:space="preserve"> (Black, Hispanic, Asian, Native, Other)</w:t>
+      </w:r>
+      <w:r>
+        <w:rPr>
+          <w:sz w:val="24"/>
+          <w:szCs w:val="24"/>
+        </w:rPr>
+        <w:t>, which indicate the that the number of killing among the other races are equivalent to the number of killing among the whites.</w:t>
+      </w:r>
+    </w:p>
+    <w:p>
+      <w:pPr>
+        <w:spacing w:line="480" w:lineRule="auto"/>
+        <w:rPr>
+          <w:sz w:val="24"/>
+          <w:szCs w:val="24"/>
+        </w:rPr>
+      </w:pPr>
+      <w:r>
+        <w:rPr>
+          <w:sz w:val="24"/>
+          <w:szCs w:val="24"/>
+        </w:rPr>
+        <w:t xml:space="preserve">The </w:t>
+      </w:r>
+      <w:r>
+        <w:rPr>
+          <w:sz w:val="24"/>
+          <w:szCs w:val="24"/>
+        </w:rPr>
+        <w:t xml:space="preserve">whites recorded the highest number of killing but most of the incidence where not recorded. This means that the </w:t>
+      </w:r>
+      <w:r>
+        <w:rPr>
+          <w:sz w:val="24"/>
+          <w:szCs w:val="24"/>
+        </w:rPr>
+        <w:t>whites are not the focus of the killing</w:t>
+      </w:r>
+      <w:r>
+        <w:rPr>
+          <w:sz w:val="24"/>
+          <w:szCs w:val="24"/>
+        </w:rPr>
+        <w:t xml:space="preserve"> so they are not interested in keeping their records</w:t>
+      </w:r>
+      <w:r>
+        <w:rPr>
+          <w:sz w:val="24"/>
+          <w:szCs w:val="24"/>
+        </w:rPr>
+        <w:t>.</w:t>
+      </w:r>
+    </w:p>
+    <w:p>
+      <w:pPr>
+        <w:spacing w:line="480" w:lineRule="auto"/>
+        <w:rPr>
+          <w:sz w:val="24"/>
+          <w:szCs w:val="24"/>
+        </w:rPr>
+      </w:pPr>
+      <w:r>
+        <w:rPr>
+          <w:sz w:val="24"/>
+          <w:szCs w:val="24"/>
+        </w:rPr>
+        <w:t xml:space="preserve">The census conducted by the United state census Berea shows that, </w:t>
+      </w:r>
+      <w:r>
+        <w:rPr>
+          <w:sz w:val="24"/>
+          <w:szCs w:val="24"/>
+        </w:rPr>
+        <w:t>interestingly</w:t>
+      </w:r>
+      <w:r>
+        <w:rPr>
+          <w:sz w:val="24"/>
+          <w:szCs w:val="24"/>
+        </w:rPr>
+        <w:t xml:space="preserve"> enough, the north</w:t>
+      </w:r>
+      <w:r>
+        <w:rPr>
+          <w:sz w:val="24"/>
+          <w:szCs w:val="24"/>
+        </w:rPr>
+        <w:t>-</w:t>
+      </w:r>
+      <w:r>
+        <w:rPr>
+          <w:sz w:val="24"/>
+          <w:szCs w:val="24"/>
+        </w:rPr>
+        <w:t>eastern</w:t>
+      </w:r>
+      <w:r>
+        <w:rPr>
+          <w:sz w:val="24"/>
+          <w:szCs w:val="24"/>
+        </w:rPr>
+        <w:t>-</w:t>
+      </w:r>
+      <w:r>
+        <w:rPr>
+          <w:sz w:val="24"/>
+          <w:szCs w:val="24"/>
+        </w:rPr>
+        <w:t>most part of the United States has the highest percentage of white people compared to the other white populations across the nation.</w:t>
+      </w:r>
+    </w:p>
+    <w:p>
+      <w:pPr>
+        <w:spacing w:line="480" w:lineRule="auto"/>
+        <w:rPr>
+          <w:sz w:val="24"/>
+          <w:szCs w:val="24"/>
+        </w:rPr>
+      </w:pPr>
+      <w:r>
+        <w:rPr>
+          <w:sz w:val="24"/>
+          <w:szCs w:val="24"/>
+        </w:rPr>
+        <w:t>The states with the highest overall white populations are California (28,409,288), Texas (22,819,758), Florida (16,602,290), and New York (13,539,678). This is likely because these are the four most populous states in the U.S., and over three-quarters of the country's overall population is white. Despite their large white populations, these four states are considered to be among the most diverse in the US. The states with the lowest percentage of white people are Hawaii (25.5%), the District of Columbia (46.0%), and Maryland (58.5%).</w:t>
+      </w:r>
+      <w:r>
+        <w:rPr>
+          <w:sz w:val="24"/>
+          <w:szCs w:val="24"/>
+        </w:rPr>
+        <w:t xml:space="preserve"> link </w:t>
+      </w:r>
+      <w:hyperlink r:id="rId5" w:tgtFrame="_blank" w:history="1">
+        <w:r>
+          <w:rPr>
+            <w:rStyle w:val="Hyperlink"/>
+            <w:sz w:val="24"/>
+            <w:szCs w:val="24"/>
+          </w:rPr>
+          <w:t>https://worldpopulationreview.com/states/states-by-race</w:t>
+        </w:r>
+      </w:hyperlink>
+    </w:p>
+    <w:p>
+      <w:pPr>
+        <w:spacing w:line="480" w:lineRule="auto"/>
+        <w:rPr>
+          <w:sz w:val="24"/>
+          <w:szCs w:val="24"/>
+        </w:rPr>
+      </w:pPr>
+      <w:r>
+        <w:rPr>
+          <w:sz w:val="24"/>
+          <w:szCs w:val="24"/>
+        </w:rPr>
+        <w:lastRenderedPageBreak/>
+        <w:t>From the above census it is clear that the whites are the most dominate people living in the states that recorded</w:t>
+      </w:r>
+      <w:r>
+        <w:rPr>
+          <w:sz w:val="24"/>
+          <w:szCs w:val="24"/>
+        </w:rPr>
+        <w:t xml:space="preserve"> </w:t>
+      </w:r>
+      <w:r>
+        <w:rPr>
+          <w:sz w:val="24"/>
+          <w:szCs w:val="24"/>
+        </w:rPr>
+        <w:t>low</w:t>
+      </w:r>
+      <w:r>
+        <w:rPr>
+          <w:sz w:val="24"/>
+          <w:szCs w:val="24"/>
+        </w:rPr>
+        <w:t>er</w:t>
+      </w:r>
+      <w:r>
+        <w:rPr>
+          <w:sz w:val="24"/>
+          <w:szCs w:val="24"/>
+        </w:rPr>
+        <w:t xml:space="preserve"> number of killing and they are the least dominate at the states that recorded high</w:t>
+      </w:r>
+      <w:r>
+        <w:rPr>
+          <w:sz w:val="24"/>
+          <w:szCs w:val="24"/>
+        </w:rPr>
+        <w:t>er</w:t>
+      </w:r>
+      <w:r>
+        <w:rPr>
+          <w:sz w:val="24"/>
+          <w:szCs w:val="24"/>
+        </w:rPr>
+        <w:t xml:space="preserve"> number of killing </w:t>
+      </w:r>
+    </w:p>
+    <w:p>
+      <w:pPr>
+        <w:spacing w:line="480" w:lineRule="auto"/>
+        <w:rPr>
+          <w:sz w:val="24"/>
+          <w:szCs w:val="24"/>
+        </w:rPr>
+      </w:pPr>
+      <w:r>
+        <w:rPr>
+          <w:sz w:val="24"/>
+          <w:szCs w:val="24"/>
+        </w:rPr>
+        <w:t>From this we can infer that the whites are not the target of the killing</w:t>
+      </w:r>
+    </w:p>
+    <w:p>
+      <w:pPr>
+        <w:spacing w:line="480" w:lineRule="auto"/>
+        <w:rPr>
+          <w:sz w:val="24"/>
+          <w:szCs w:val="24"/>
+        </w:rPr>
+      </w:pPr>
+      <w:r>
+        <w:rPr>
+          <w:sz w:val="24"/>
+          <w:szCs w:val="24"/>
+        </w:rPr>
+        <w:t xml:space="preserve">We also observed that the top five cities with the highest number of killings are the cities are found in the states where the other races live. This means that the shooting </w:t>
+      </w:r>
+      <w:r>
+        <w:rPr>
+          <w:sz w:val="24"/>
+          <w:szCs w:val="24"/>
+        </w:rPr>
+        <w:t>was</w:t>
+      </w:r>
+      <w:r>
+        <w:rPr>
+          <w:sz w:val="24"/>
+          <w:szCs w:val="24"/>
+        </w:rPr>
+        <w:t xml:space="preserve"> aimed at all the other races </w:t>
+      </w:r>
+      <w:r>
+        <w:rPr>
+          <w:sz w:val="24"/>
+          <w:szCs w:val="24"/>
+        </w:rPr>
+        <w:t>but not the</w:t>
+      </w:r>
+      <w:r>
+        <w:rPr>
+          <w:sz w:val="24"/>
+          <w:szCs w:val="24"/>
+        </w:rPr>
+        <w:t xml:space="preserve"> whites.</w:t>
+      </w:r>
+    </w:p>
+    <w:p>
+      <w:pPr>
+        <w:spacing w:line="480" w:lineRule="auto"/>
+        <w:rPr>
+          <w:sz w:val="24"/>
+          <w:szCs w:val="24"/>
+        </w:rPr>
+      </w:pPr>
+      <w:r>
+        <w:rPr>
+          <w:sz w:val="24"/>
+          <w:szCs w:val="24"/>
+        </w:rPr>
+        <w:t xml:space="preserve">The number of whites that uses arms are twice the number of all the other races and the whites that were unarmed are almost the same as the others, which means that the whites are more likely to attack than </w:t>
+      </w:r>
+      <w:r>
+        <w:rPr>
+          <w:sz w:val="24"/>
+          <w:szCs w:val="24"/>
+        </w:rPr>
+        <w:t>all the non-whites.</w:t>
+      </w:r>
+    </w:p>
+    <w:p>
+      <w:pPr>
+        <w:spacing w:line="480" w:lineRule="auto"/>
+        <w:rPr>
+          <w:b/>
+          <w:bCs/>
+          <w:sz w:val="24"/>
+          <w:szCs w:val="24"/>
+          <w:u w:val="single"/>
+        </w:rPr>
+      </w:pPr>
+      <w:r>
+        <w:rPr>
+          <w:b/>
+          <w:bCs/>
+          <w:sz w:val="24"/>
+          <w:szCs w:val="24"/>
           <w:u w:val="single"/>
           <w:lang w:val="en-US"/>
         </w:rPr>
-      </w:pPr>
-      <w:r>
-        <w:rPr>
-          <w:b/>
-          <w:bCs/>
-          <w:u w:val="single"/>
-          <w:lang w:val="en-US"/>
-        </w:rPr>
-        <w:t xml:space="preserve">REPORT </w:t>
-      </w:r>
-      <w:r>
-        <w:rPr>
-          <w:b/>
-          <w:bCs/>
-          <w:u w:val="single"/>
-          <w:lang w:val="en-US"/>
-        </w:rPr>
-        <w:t xml:space="preserve">ON </w:t>
-      </w:r>
-      <w:r>
-        <w:rPr>
-          <w:b/>
-          <w:bCs/>
-          <w:u w:val="single"/>
-          <w:lang w:val="en-US"/>
-        </w:rPr>
-        <w:t>EDA CONDUCTED ON US SHOOTING</w:t>
+        <w:t>INSIGHT FROM VISUALIZATION</w:t>
       </w:r>
     </w:p>
     <w:p>
       <w:pPr>
-        <w:rPr>
+        <w:spacing w:line="480" w:lineRule="auto"/>
+        <w:rPr>
+          <w:sz w:val="24"/>
+          <w:szCs w:val="24"/>
+        </w:rPr>
+      </w:pPr>
+      <w:r>
+        <w:rPr>
+          <w:sz w:val="24"/>
+          <w:szCs w:val="24"/>
+        </w:rPr>
+        <w:t xml:space="preserve">We </w:t>
+      </w:r>
+      <w:r>
+        <w:rPr>
+          <w:sz w:val="24"/>
+          <w:szCs w:val="24"/>
           <w:lang w:val="en-US"/>
         </w:rPr>
-      </w:pPr>
-      <w:r>
-        <w:rPr>
-          <w:lang w:val="en-US"/>
-        </w:rPr>
-        <w:t>Based on the states of the survey respondent, we can infer that the survey is representative of the whole US, although some states have fewer responses.</w:t>
+        <w:t>realized</w:t>
+      </w:r>
+      <w:r>
+        <w:rPr>
+          <w:sz w:val="24"/>
+          <w:szCs w:val="24"/>
+        </w:rPr>
+        <w:t xml:space="preserve"> that the non-whites are the target of the killing, therefore there is racism  </w:t>
       </w:r>
     </w:p>
-    <w:p>
-      <w:pPr>
-        <w:rPr>
-          <w:lang w:val="en-US"/>
-        </w:rPr>
-      </w:pPr>
-      <w:r>
-        <w:rPr>
-          <w:lang w:val="en-US"/>
-        </w:rPr>
-        <w:t>The whites recorded the highest number of killing followed by the Blacks that have closely half the number of killing as many as the whites.</w:t>
-      </w:r>
-    </w:p>
-    <w:p>
-      <w:pPr>
-        <w:rPr>
-          <w:lang w:val="en-US"/>
-        </w:rPr>
-      </w:pPr>
-      <w:r>
-        <w:rPr>
-          <w:lang w:val="en-US"/>
-        </w:rPr>
-        <w:t xml:space="preserve">The whites are mostly killed without recording because the whites have recorded the highest number of killing it has almost the same number of recording incidence as the blacks </w:t>
-      </w:r>
-    </w:p>
-    <w:p/>
     <w:sectPr>
       <w:pgSz w:w="11906" w:h="16838"/>
       <w:pgMar w:top="1440" w:right="1440" w:bottom="1440" w:left="1440" w:header="708" w:footer="708" w:gutter="0"/>
@@ -88,6 +456,243 @@
     </w:sectPr>
   </w:body>
 </w:document>
+</file>
+
+<file path=word/numbering.xml><?xml version="1.0" encoding="utf-8"?>
+<w:numbering xmlns:wpc="http://schemas.microsoft.com/office/word/2010/wordprocessingCanvas" xmlns:cx="http://schemas.microsoft.com/office/drawing/2014/chartex" xmlns:cx1="http://schemas.microsoft.com/office/drawing/2015/9/8/chartex" xmlns:cx2="http://schemas.microsoft.com/office/drawing/2015/10/21/chartex" xmlns:cx3="http://schemas.microsoft.com/office/drawing/2016/5/9/chartex" xmlns:cx4="http://schemas.microsoft.com/office/drawing/2016/5/10/chartex" xmlns:cx5="http://schemas.microsoft.com/office/drawing/2016/5/11/chartex" xmlns:cx6="http://schemas.microsoft.com/office/drawing/2016/5/12/chartex" xmlns:cx7="http://schemas.microsoft.com/office/drawing/2016/5/13/chartex" xmlns:cx8="http://schemas.microsoft.com/office/drawing/2016/5/14/chartex" xmlns:mc="http://schemas.openxmlformats.org/markup-compatibility/2006" xmlns:aink="http://schemas.microsoft.com/office/drawing/2016/ink" xmlns:am3d="http://schemas.microsoft.com/office/drawing/2017/model3d" xmlns:o="urn:schemas-microsoft-com:office:office" xmlns:r="http://schemas.openxmlformats.org/officeDocument/2006/relationships" xmlns:m="http://schemas.openxmlformats.org/officeDocument/2006/math" xmlns:v="urn:schemas-microsoft-com:vml" xmlns:wp14="http://schemas.microsoft.com/office/word/2010/wordprocessingDrawing" xmlns:wp="http://schemas.openxmlformats.org/drawingml/2006/wordprocessingDrawing" xmlns:w10="urn:schemas-microsoft-com:office:word" xmlns:w="http://schemas.openxmlformats.org/wordprocessingml/2006/main" xmlns:w14="http://schemas.microsoft.com/office/word/2010/wordml" xmlns:w15="http://schemas.microsoft.com/office/word/2012/wordml" xmlns:w16cex="http://schemas.microsoft.com/office/word/2018/wordml/cex" xmlns:w16cid="http://schemas.microsoft.com/office/word/2016/wordml/cid" xmlns:w16="http://schemas.microsoft.com/office/word/2018/wordml" xmlns:w16sdtdh="http://schemas.microsoft.com/office/word/2020/wordml/sdtdatahash" xmlns:w16se="http://schemas.microsoft.com/office/word/2015/wordml/symex" xmlns:wpg="http://schemas.microsoft.com/office/word/2010/wordprocessingGroup" xmlns:wpi="http://schemas.microsoft.com/office/word/2010/wordprocessingInk" xmlns:wne="http://schemas.microsoft.com/office/word/2006/wordml" xmlns:wps="http://schemas.microsoft.com/office/word/2010/wordprocessingShape" mc:Ignorable="w14 w15 w16se w16cid w16 w16cex w16sdtdh wp14">
+  <w:abstractNum w:abstractNumId="0" w15:restartNumberingAfterBreak="0">
+    <w:nsid w:val="40CB6C5E"/>
+    <w:multiLevelType w:val="hybridMultilevel"/>
+    <w:tmpl w:val="45FEB302"/>
+    <w:lvl w:ilvl="0" w:tplc="20000001">
+      <w:start w:val="1"/>
+      <w:numFmt w:val="bullet"/>
+      <w:lvlText w:val=""/>
+      <w:lvlJc w:val="left"/>
+      <w:pPr>
+        <w:ind w:left="720" w:hanging="360"/>
+      </w:pPr>
+      <w:rPr>
+        <w:rFonts w:ascii="Symbol" w:hAnsi="Symbol" w:hint="default"/>
+      </w:rPr>
+    </w:lvl>
+    <w:lvl w:ilvl="1" w:tplc="20000003" w:tentative="1">
+      <w:start w:val="1"/>
+      <w:numFmt w:val="bullet"/>
+      <w:lvlText w:val="o"/>
+      <w:lvlJc w:val="left"/>
+      <w:pPr>
+        <w:ind w:left="1440" w:hanging="360"/>
+      </w:pPr>
+      <w:rPr>
+        <w:rFonts w:ascii="Courier New" w:hAnsi="Courier New" w:cs="Courier New" w:hint="default"/>
+      </w:rPr>
+    </w:lvl>
+    <w:lvl w:ilvl="2" w:tplc="20000005" w:tentative="1">
+      <w:start w:val="1"/>
+      <w:numFmt w:val="bullet"/>
+      <w:lvlText w:val=""/>
+      <w:lvlJc w:val="left"/>
+      <w:pPr>
+        <w:ind w:left="2160" w:hanging="360"/>
+      </w:pPr>
+      <w:rPr>
+        <w:rFonts w:ascii="Wingdings" w:hAnsi="Wingdings" w:hint="default"/>
+      </w:rPr>
+    </w:lvl>
+    <w:lvl w:ilvl="3" w:tplc="20000001" w:tentative="1">
+      <w:start w:val="1"/>
+      <w:numFmt w:val="bullet"/>
+      <w:lvlText w:val=""/>
+      <w:lvlJc w:val="left"/>
+      <w:pPr>
+        <w:ind w:left="2880" w:hanging="360"/>
+      </w:pPr>
+      <w:rPr>
+        <w:rFonts w:ascii="Symbol" w:hAnsi="Symbol" w:hint="default"/>
+      </w:rPr>
+    </w:lvl>
+    <w:lvl w:ilvl="4" w:tplc="20000003" w:tentative="1">
+      <w:start w:val="1"/>
+      <w:numFmt w:val="bullet"/>
+      <w:lvlText w:val="o"/>
+      <w:lvlJc w:val="left"/>
+      <w:pPr>
+        <w:ind w:left="3600" w:hanging="360"/>
+      </w:pPr>
+      <w:rPr>
+        <w:rFonts w:ascii="Courier New" w:hAnsi="Courier New" w:cs="Courier New" w:hint="default"/>
+      </w:rPr>
+    </w:lvl>
+    <w:lvl w:ilvl="5" w:tplc="20000005" w:tentative="1">
+      <w:start w:val="1"/>
+      <w:numFmt w:val="bullet"/>
+      <w:lvlText w:val=""/>
+      <w:lvlJc w:val="left"/>
+      <w:pPr>
+        <w:ind w:left="4320" w:hanging="360"/>
+      </w:pPr>
+      <w:rPr>
+        <w:rFonts w:ascii="Wingdings" w:hAnsi="Wingdings" w:hint="default"/>
+      </w:rPr>
+    </w:lvl>
+    <w:lvl w:ilvl="6" w:tplc="20000001" w:tentative="1">
+      <w:start w:val="1"/>
+      <w:numFmt w:val="bullet"/>
+      <w:lvlText w:val=""/>
+      <w:lvlJc w:val="left"/>
+      <w:pPr>
+        <w:ind w:left="5040" w:hanging="360"/>
+      </w:pPr>
+      <w:rPr>
+        <w:rFonts w:ascii="Symbol" w:hAnsi="Symbol" w:hint="default"/>
+      </w:rPr>
+    </w:lvl>
+    <w:lvl w:ilvl="7" w:tplc="20000003" w:tentative="1">
+      <w:start w:val="1"/>
+      <w:numFmt w:val="bullet"/>
+      <w:lvlText w:val="o"/>
+      <w:lvlJc w:val="left"/>
+      <w:pPr>
+        <w:ind w:left="5760" w:hanging="360"/>
+      </w:pPr>
+      <w:rPr>
+        <w:rFonts w:ascii="Courier New" w:hAnsi="Courier New" w:cs="Courier New" w:hint="default"/>
+      </w:rPr>
+    </w:lvl>
+    <w:lvl w:ilvl="8" w:tplc="20000005" w:tentative="1">
+      <w:start w:val="1"/>
+      <w:numFmt w:val="bullet"/>
+      <w:lvlText w:val=""/>
+      <w:lvlJc w:val="left"/>
+      <w:pPr>
+        <w:ind w:left="6480" w:hanging="360"/>
+      </w:pPr>
+      <w:rPr>
+        <w:rFonts w:ascii="Wingdings" w:hAnsi="Wingdings" w:hint="default"/>
+      </w:rPr>
+    </w:lvl>
+  </w:abstractNum>
+  <w:abstractNum w:abstractNumId="1" w15:restartNumberingAfterBreak="0">
+    <w:nsid w:val="5D780627"/>
+    <w:multiLevelType w:val="hybridMultilevel"/>
+    <w:tmpl w:val="7B3C23FA"/>
+    <w:lvl w:ilvl="0" w:tplc="20000001">
+      <w:start w:val="1"/>
+      <w:numFmt w:val="bullet"/>
+      <w:lvlText w:val=""/>
+      <w:lvlJc w:val="left"/>
+      <w:pPr>
+        <w:ind w:left="720" w:hanging="360"/>
+      </w:pPr>
+      <w:rPr>
+        <w:rFonts w:ascii="Symbol" w:hAnsi="Symbol" w:hint="default"/>
+      </w:rPr>
+    </w:lvl>
+    <w:lvl w:ilvl="1" w:tplc="20000003">
+      <w:start w:val="1"/>
+      <w:numFmt w:val="bullet"/>
+      <w:lvlText w:val="o"/>
+      <w:lvlJc w:val="left"/>
+      <w:pPr>
+        <w:ind w:left="1440" w:hanging="360"/>
+      </w:pPr>
+      <w:rPr>
+        <w:rFonts w:ascii="Courier New" w:hAnsi="Courier New" w:cs="Courier New" w:hint="default"/>
+      </w:rPr>
+    </w:lvl>
+    <w:lvl w:ilvl="2" w:tplc="20000005" w:tentative="1">
+      <w:start w:val="1"/>
+      <w:numFmt w:val="bullet"/>
+      <w:lvlText w:val=""/>
+      <w:lvlJc w:val="left"/>
+      <w:pPr>
+        <w:ind w:left="2160" w:hanging="360"/>
+      </w:pPr>
+      <w:rPr>
+        <w:rFonts w:ascii="Wingdings" w:hAnsi="Wingdings" w:hint="default"/>
+      </w:rPr>
+    </w:lvl>
+    <w:lvl w:ilvl="3" w:tplc="20000001" w:tentative="1">
+      <w:start w:val="1"/>
+      <w:numFmt w:val="bullet"/>
+      <w:lvlText w:val=""/>
+      <w:lvlJc w:val="left"/>
+      <w:pPr>
+        <w:ind w:left="2880" w:hanging="360"/>
+      </w:pPr>
+      <w:rPr>
+        <w:rFonts w:ascii="Symbol" w:hAnsi="Symbol" w:hint="default"/>
+      </w:rPr>
+    </w:lvl>
+    <w:lvl w:ilvl="4" w:tplc="20000003" w:tentative="1">
+      <w:start w:val="1"/>
+      <w:numFmt w:val="bullet"/>
+      <w:lvlText w:val="o"/>
+      <w:lvlJc w:val="left"/>
+      <w:pPr>
+        <w:ind w:left="3600" w:hanging="360"/>
+      </w:pPr>
+      <w:rPr>
+        <w:rFonts w:ascii="Courier New" w:hAnsi="Courier New" w:cs="Courier New" w:hint="default"/>
+      </w:rPr>
+    </w:lvl>
+    <w:lvl w:ilvl="5" w:tplc="20000005" w:tentative="1">
+      <w:start w:val="1"/>
+      <w:numFmt w:val="bullet"/>
+      <w:lvlText w:val=""/>
+      <w:lvlJc w:val="left"/>
+      <w:pPr>
+        <w:ind w:left="4320" w:hanging="360"/>
+      </w:pPr>
+      <w:rPr>
+        <w:rFonts w:ascii="Wingdings" w:hAnsi="Wingdings" w:hint="default"/>
+      </w:rPr>
+    </w:lvl>
+    <w:lvl w:ilvl="6" w:tplc="20000001" w:tentative="1">
+      <w:start w:val="1"/>
+      <w:numFmt w:val="bullet"/>
+      <w:lvlText w:val=""/>
+      <w:lvlJc w:val="left"/>
+      <w:pPr>
+        <w:ind w:left="5040" w:hanging="360"/>
+      </w:pPr>
+      <w:rPr>
+        <w:rFonts w:ascii="Symbol" w:hAnsi="Symbol" w:hint="default"/>
+      </w:rPr>
+    </w:lvl>
+    <w:lvl w:ilvl="7" w:tplc="20000003" w:tentative="1">
+      <w:start w:val="1"/>
+      <w:numFmt w:val="bullet"/>
+      <w:lvlText w:val="o"/>
+      <w:lvlJc w:val="left"/>
+      <w:pPr>
+        <w:ind w:left="5760" w:hanging="360"/>
+      </w:pPr>
+      <w:rPr>
+        <w:rFonts w:ascii="Courier New" w:hAnsi="Courier New" w:cs="Courier New" w:hint="default"/>
+      </w:rPr>
+    </w:lvl>
+    <w:lvl w:ilvl="8" w:tplc="20000005" w:tentative="1">
+      <w:start w:val="1"/>
+      <w:numFmt w:val="bullet"/>
+      <w:lvlText w:val=""/>
+      <w:lvlJc w:val="left"/>
+      <w:pPr>
+        <w:ind w:left="6480" w:hanging="360"/>
+      </w:pPr>
+      <w:rPr>
+        <w:rFonts w:ascii="Wingdings" w:hAnsi="Wingdings" w:hint="default"/>
+      </w:rPr>
+    </w:lvl>
+  </w:abstractNum>
+  <w:num w:numId="1">
+    <w:abstractNumId w:val="0"/>
+  </w:num>
+  <w:num w:numId="2">
+    <w:abstractNumId w:val="1"/>
+  </w:num>
+</w:numbering>
 </file>
 
 <file path=word/styles.xml><?xml version="1.0" encoding="utf-8"?>
@@ -493,7 +1098,6 @@
   <w:style w:type="character" w:default="1" w:styleId="DefaultParagraphFont">
     <w:name w:val="Default Paragraph Font"/>
     <w:uiPriority w:val="1"/>
-    <w:semiHidden/>
     <w:unhideWhenUsed/>
   </w:style>
   <w:style w:type="table" w:default="1" w:styleId="TableNormal">
@@ -516,6 +1120,95 @@
     <w:uiPriority w:val="99"/>
     <w:semiHidden/>
     <w:unhideWhenUsed/>
+  </w:style>
+  <w:style w:type="paragraph" w:styleId="ListParagraph">
+    <w:name w:val="List Paragraph"/>
+    <w:basedOn w:val="Normal"/>
+    <w:uiPriority w:val="34"/>
+    <w:qFormat/>
+    <w:rsid w:val="00F07AA0"/>
+    <w:pPr>
+      <w:ind w:left="720"/>
+      <w:contextualSpacing/>
+    </w:pPr>
+  </w:style>
+  <w:style w:type="paragraph" w:styleId="NormalWeb">
+    <w:name w:val="Normal (Web)"/>
+    <w:basedOn w:val="Normal"/>
+    <w:uiPriority w:val="99"/>
+    <w:semiHidden/>
+    <w:unhideWhenUsed/>
+    <w:rsid w:val="000039B5"/>
+    <w:pPr>
+      <w:spacing w:before="100" w:beforeAutospacing="1" w:after="100" w:afterAutospacing="1" w:line="240" w:lineRule="auto"/>
+    </w:pPr>
+    <w:rPr>
+      <w:rFonts w:ascii="Times New Roman" w:eastAsia="Times New Roman" w:hAnsi="Times New Roman" w:cs="Times New Roman"/>
+      <w:sz w:val="24"/>
+      <w:szCs w:val="24"/>
+      <w:lang w:eastAsia="en-GH"/>
+    </w:rPr>
+  </w:style>
+  <w:style w:type="character" w:styleId="Hyperlink">
+    <w:name w:val="Hyperlink"/>
+    <w:basedOn w:val="DefaultParagraphFont"/>
+    <w:uiPriority w:val="99"/>
+    <w:unhideWhenUsed/>
+    <w:rsid w:val="000039B5"/>
+    <w:rPr>
+      <w:color w:val="0000FF"/>
+      <w:u w:val="single"/>
+    </w:rPr>
+  </w:style>
+  <w:style w:type="paragraph" w:styleId="HTMLPreformatted">
+    <w:name w:val="HTML Preformatted"/>
+    <w:basedOn w:val="Normal"/>
+    <w:link w:val="HTMLPreformattedChar"/>
+    <w:uiPriority w:val="99"/>
+    <w:semiHidden/>
+    <w:unhideWhenUsed/>
+    <w:rsid w:val="001223B8"/>
+    <w:pPr>
+      <w:tabs>
+        <w:tab w:val="left" w:pos="916"/>
+        <w:tab w:val="left" w:pos="1832"/>
+        <w:tab w:val="left" w:pos="2748"/>
+        <w:tab w:val="left" w:pos="3664"/>
+        <w:tab w:val="left" w:pos="4580"/>
+        <w:tab w:val="left" w:pos="5496"/>
+        <w:tab w:val="left" w:pos="6412"/>
+        <w:tab w:val="left" w:pos="7328"/>
+        <w:tab w:val="left" w:pos="8244"/>
+        <w:tab w:val="left" w:pos="9160"/>
+        <w:tab w:val="left" w:pos="10076"/>
+        <w:tab w:val="left" w:pos="10992"/>
+        <w:tab w:val="left" w:pos="11908"/>
+        <w:tab w:val="left" w:pos="12824"/>
+        <w:tab w:val="left" w:pos="13740"/>
+        <w:tab w:val="left" w:pos="14656"/>
+      </w:tabs>
+      <w:spacing w:after="0" w:line="240" w:lineRule="auto"/>
+    </w:pPr>
+    <w:rPr>
+      <w:rFonts w:ascii="Courier New" w:eastAsia="Times New Roman" w:hAnsi="Courier New" w:cs="Courier New"/>
+      <w:sz w:val="20"/>
+      <w:szCs w:val="20"/>
+      <w:lang w:eastAsia="en-GH"/>
+    </w:rPr>
+  </w:style>
+  <w:style w:type="character" w:customStyle="1" w:styleId="HTMLPreformattedChar">
+    <w:name w:val="HTML Preformatted Char"/>
+    <w:basedOn w:val="DefaultParagraphFont"/>
+    <w:link w:val="HTMLPreformatted"/>
+    <w:uiPriority w:val="99"/>
+    <w:semiHidden/>
+    <w:rsid w:val="001223B8"/>
+    <w:rPr>
+      <w:rFonts w:ascii="Courier New" w:eastAsia="Times New Roman" w:hAnsi="Courier New" w:cs="Courier New"/>
+      <w:sz w:val="20"/>
+      <w:szCs w:val="20"/>
+      <w:lang w:eastAsia="en-GH"/>
+    </w:rPr>
   </w:style>
 </w:styles>
 </file>

</xml_diff>

<commit_message>
Report and powerpoint presentation on the
</commit_message>
<xml_diff>
--- a/Report.docx
+++ b/Report.docx
@@ -4,79 +4,259 @@
   <w:body>
     <w:p>
       <w:pPr>
+        <w:spacing w:line="480" w:lineRule="auto"/>
         <w:jc w:val="center"/>
         <w:rPr>
           <w:b/>
           <w:bCs/>
+          <w:sz w:val="24"/>
+          <w:szCs w:val="24"/>
+          <w:u w:val="single"/>
+        </w:rPr>
+      </w:pPr>
+      <w:r>
+        <w:rPr>
+          <w:b/>
+          <w:bCs/>
+          <w:sz w:val="24"/>
+          <w:szCs w:val="24"/>
+          <w:u w:val="single"/>
+        </w:rPr>
+        <w:t>REPORT ON EDA CONDUCTED ON US SHOOTING</w:t>
+      </w:r>
+    </w:p>
+    <w:p>
+      <w:pPr>
+        <w:spacing w:line="480" w:lineRule="auto"/>
+        <w:rPr>
+          <w:sz w:val="24"/>
+          <w:szCs w:val="24"/>
+          <w:lang w:val="en-US"/>
+        </w:rPr>
+      </w:pPr>
+      <w:r>
+        <w:rPr>
+          <w:sz w:val="24"/>
+          <w:szCs w:val="24"/>
+        </w:rPr>
+        <w:t>From the exploratory data analysis performed by group 7 on the US police shooting, below were our observation</w:t>
+      </w:r>
+      <w:r>
+        <w:rPr>
+          <w:sz w:val="24"/>
+          <w:szCs w:val="24"/>
+          <w:lang w:val="en-US"/>
+        </w:rPr>
+        <w:t>.</w:t>
+      </w:r>
+    </w:p>
+    <w:p>
+      <w:pPr>
+        <w:spacing w:line="480" w:lineRule="auto"/>
+        <w:rPr>
+          <w:sz w:val="24"/>
+          <w:szCs w:val="24"/>
+        </w:rPr>
+      </w:pPr>
+      <w:r>
+        <w:rPr>
+          <w:sz w:val="24"/>
+          <w:szCs w:val="24"/>
+        </w:rPr>
+        <w:t>Based on the race of the survey, we can infer that all the races in US experienced the killing, although some races recorded fewer killings.</w:t>
+      </w:r>
+    </w:p>
+    <w:p>
+      <w:pPr>
+        <w:spacing w:line="480" w:lineRule="auto"/>
+        <w:rPr>
+          <w:sz w:val="24"/>
+          <w:szCs w:val="24"/>
+        </w:rPr>
+      </w:pPr>
+      <w:r>
+        <w:rPr>
+          <w:sz w:val="24"/>
+          <w:szCs w:val="24"/>
+        </w:rPr>
+        <w:t>The shooting consists 50.58% of whites and 49.42% of other races (Black, Hispanic, Asian, Native, Other), which indicate the that the number of killing among the other races are equivalent to the number of killing among the whites.</w:t>
+      </w:r>
+    </w:p>
+    <w:p>
+      <w:pPr>
+        <w:spacing w:line="480" w:lineRule="auto"/>
+        <w:rPr>
+          <w:sz w:val="24"/>
+          <w:szCs w:val="24"/>
+        </w:rPr>
+      </w:pPr>
+      <w:r>
+        <w:rPr>
+          <w:sz w:val="24"/>
+          <w:szCs w:val="24"/>
+        </w:rPr>
+        <w:t>The whites recorded the highest number of killing but most of the incidence where not recorded. This means that the whites are not the focus of the killing so they are not interested in keeping their records.</w:t>
+      </w:r>
+    </w:p>
+    <w:p>
+      <w:pPr>
+        <w:spacing w:line="480" w:lineRule="auto"/>
+        <w:rPr>
+          <w:sz w:val="24"/>
+          <w:szCs w:val="24"/>
+        </w:rPr>
+      </w:pPr>
+      <w:r>
+        <w:rPr>
+          <w:sz w:val="24"/>
+          <w:szCs w:val="24"/>
+        </w:rPr>
+        <w:t>The census conducted by the United state census Berea shows that, interestingly enough, the north-eastern-most part of the United States has the highest percentage of white people compared to the other white populations across the nation.</w:t>
+      </w:r>
+    </w:p>
+    <w:p>
+      <w:pPr>
+        <w:spacing w:line="480" w:lineRule="auto"/>
+        <w:rPr>
+          <w:sz w:val="24"/>
+          <w:szCs w:val="24"/>
+        </w:rPr>
+      </w:pPr>
+      <w:r>
+        <w:rPr>
+          <w:sz w:val="24"/>
+          <w:szCs w:val="24"/>
+        </w:rPr>
+        <w:t>The states with the highest overall white populations are California (28,409,288), Texas (22,819,758), Florida (16,602,290), and New York (13,539,678). This is likely because these are the four most populous states in the U.S., and over three-quarters of the country's overall population is white. Despite their large white populations, these four states are considered to be among the most diverse in the US. The states with the lowest percentage of white people are Hawaii (25.5%), the District of Columbia (46.0%), and Maryland (58.5%). link </w:t>
+      </w:r>
+      <w:hyperlink r:id="rId4" w:tgtFrame="_blank" w:history="1">
+        <w:r>
+          <w:rPr>
+            <w:rStyle w:val="Hyperlink"/>
+            <w:sz w:val="24"/>
+            <w:szCs w:val="24"/>
+          </w:rPr>
+          <w:t>https://worldpopulationreview.com/states/states-by-race</w:t>
+        </w:r>
+      </w:hyperlink>
+    </w:p>
+    <w:p>
+      <w:pPr>
+        <w:spacing w:line="480" w:lineRule="auto"/>
+        <w:rPr>
+          <w:sz w:val="24"/>
+          <w:szCs w:val="24"/>
+        </w:rPr>
+      </w:pPr>
+      <w:r>
+        <w:rPr>
+          <w:sz w:val="24"/>
+          <w:szCs w:val="24"/>
+        </w:rPr>
+        <w:lastRenderedPageBreak/>
+        <w:t xml:space="preserve">From the above census it is clear that the whites are the most dominate people living in the states that recorded lower number of killing and they are the least dominate at the states that recorded higher number of killing </w:t>
+      </w:r>
+    </w:p>
+    <w:p>
+      <w:pPr>
+        <w:spacing w:line="480" w:lineRule="auto"/>
+        <w:rPr>
+          <w:sz w:val="24"/>
+          <w:szCs w:val="24"/>
+        </w:rPr>
+      </w:pPr>
+      <w:r>
+        <w:rPr>
+          <w:sz w:val="24"/>
+          <w:szCs w:val="24"/>
+        </w:rPr>
+        <w:t>From this we can infer that the whites are not the target of the killing</w:t>
+      </w:r>
+    </w:p>
+    <w:p>
+      <w:pPr>
+        <w:spacing w:line="480" w:lineRule="auto"/>
+        <w:rPr>
+          <w:sz w:val="24"/>
+          <w:szCs w:val="24"/>
+        </w:rPr>
+      </w:pPr>
+      <w:r>
+        <w:rPr>
+          <w:sz w:val="24"/>
+          <w:szCs w:val="24"/>
+        </w:rPr>
+        <w:t>We also observed that the top five cities with the highest number of killings are the cities are found in the states where the other races live. This means that the shooting was aimed at all the other races but not the whites.</w:t>
+      </w:r>
+    </w:p>
+    <w:p>
+      <w:pPr>
+        <w:spacing w:line="480" w:lineRule="auto"/>
+        <w:rPr>
+          <w:sz w:val="24"/>
+          <w:szCs w:val="24"/>
+        </w:rPr>
+      </w:pPr>
+      <w:r>
+        <w:rPr>
+          <w:sz w:val="24"/>
+          <w:szCs w:val="24"/>
+        </w:rPr>
+        <w:t>The number of whites that uses arms are twice the number of all the other races and the whites that were unarmed are almost the same as the others, which means that the whites are more likely to attack than all the non-whites.</w:t>
+      </w:r>
+    </w:p>
+    <w:p>
+      <w:pPr>
+        <w:spacing w:line="480" w:lineRule="auto"/>
+        <w:rPr>
+          <w:b/>
+          <w:bCs/>
+          <w:sz w:val="24"/>
+          <w:szCs w:val="24"/>
+          <w:u w:val="single"/>
+        </w:rPr>
+      </w:pPr>
+      <w:r>
+        <w:rPr>
+          <w:b/>
+          <w:bCs/>
+          <w:sz w:val="24"/>
+          <w:szCs w:val="24"/>
           <w:u w:val="single"/>
           <w:lang w:val="en-US"/>
         </w:rPr>
-      </w:pPr>
-      <w:r>
-        <w:rPr>
-          <w:b/>
-          <w:bCs/>
-          <w:u w:val="single"/>
+        <w:t>INSIGHT FROM VISUALIZATION</w:t>
+      </w:r>
+    </w:p>
+    <w:p>
+      <w:pPr>
+        <w:spacing w:line="480" w:lineRule="auto"/>
+        <w:rPr>
+          <w:sz w:val="24"/>
+          <w:szCs w:val="24"/>
+        </w:rPr>
+      </w:pPr>
+      <w:r>
+        <w:rPr>
+          <w:sz w:val="24"/>
+          <w:szCs w:val="24"/>
+        </w:rPr>
+        <w:t xml:space="preserve">We </w:t>
+      </w:r>
+      <w:r>
+        <w:rPr>
+          <w:sz w:val="24"/>
+          <w:szCs w:val="24"/>
           <w:lang w:val="en-US"/>
         </w:rPr>
-        <w:t xml:space="preserve">REPORT </w:t>
-      </w:r>
-      <w:r>
-        <w:rPr>
-          <w:b/>
-          <w:bCs/>
-          <w:u w:val="single"/>
-          <w:lang w:val="en-US"/>
-        </w:rPr>
-        <w:t xml:space="preserve">ON </w:t>
-      </w:r>
-      <w:r>
-        <w:rPr>
-          <w:b/>
-          <w:bCs/>
-          <w:u w:val="single"/>
-          <w:lang w:val="en-US"/>
-        </w:rPr>
-        <w:t>EDA CONDUCTED ON US SHOOTING</w:t>
-      </w:r>
-    </w:p>
-    <w:p>
-      <w:pPr>
-        <w:rPr>
-          <w:lang w:val="en-US"/>
-        </w:rPr>
-      </w:pPr>
-      <w:r>
-        <w:rPr>
-          <w:lang w:val="en-US"/>
-        </w:rPr>
-        <w:t>Based on the states of the survey respondent, we can infer that the survey is representative of the whole US, although some states have fewer responses.</w:t>
-      </w:r>
-    </w:p>
-    <w:p>
-      <w:pPr>
-        <w:rPr>
-          <w:lang w:val="en-US"/>
-        </w:rPr>
-      </w:pPr>
-      <w:r>
-        <w:rPr>
-          <w:lang w:val="en-US"/>
-        </w:rPr>
-        <w:t>The whites recorded the highest number of killing followed by the Blacks that have closely half the number of killing as many as the whites.</w:t>
-      </w:r>
-    </w:p>
-    <w:p>
-      <w:pPr>
-        <w:rPr>
-          <w:lang w:val="en-US"/>
-        </w:rPr>
-      </w:pPr>
-      <w:r>
-        <w:rPr>
-          <w:lang w:val="en-US"/>
-        </w:rPr>
-        <w:t xml:space="preserve">The whites are mostly killed without recording because the whites have recorded the highest number of killing it has almost the same number of recording incidence as the blacks </w:t>
+        <w:t>realized</w:t>
+      </w:r>
+      <w:r>
+        <w:rPr>
+          <w:sz w:val="24"/>
+          <w:szCs w:val="24"/>
+        </w:rPr>
+        <w:t xml:space="preserve"> that the non-whites are the target of the killing, therefore there is racism  </w:t>
       </w:r>
     </w:p>
     <w:p/>
@@ -488,7 +668,7 @@
   <w:style w:type="paragraph" w:default="1" w:styleId="Normal">
     <w:name w:val="Normal"/>
     <w:qFormat/>
-    <w:rsid w:val="0033602D"/>
+    <w:rsid w:val="00FD67AF"/>
   </w:style>
   <w:style w:type="character" w:default="1" w:styleId="DefaultParagraphFont">
     <w:name w:val="Default Paragraph Font"/>
@@ -516,6 +696,17 @@
     <w:uiPriority w:val="99"/>
     <w:semiHidden/>
     <w:unhideWhenUsed/>
+  </w:style>
+  <w:style w:type="character" w:styleId="Hyperlink">
+    <w:name w:val="Hyperlink"/>
+    <w:basedOn w:val="DefaultParagraphFont"/>
+    <w:uiPriority w:val="99"/>
+    <w:unhideWhenUsed/>
+    <w:rsid w:val="00FD67AF"/>
+    <w:rPr>
+      <w:color w:val="0000FF"/>
+      <w:u w:val="single"/>
+    </w:rPr>
   </w:style>
 </w:styles>
 </file>

</xml_diff>